<commit_message>
setup distribution and pics
</commit_message>
<xml_diff>
--- a/Design Proposal.docx
+++ b/Design Proposal.docx
@@ -36,12 +36,7 @@
     </w:p>
     <w:p>
       <w:r>
-        <w:t>ZPY is a multiplayer card game where users can play this strategic Chinese Trick Taking game. The card game is s</w:t>
-      </w:r>
-      <w:bookmarkStart w:id="0" w:name="_GoBack"/>
-      <w:bookmarkEnd w:id="0"/>
-      <w:r>
-        <w:t xml:space="preserve">imilar to Hearts, but with an emphasis on secrecy and creating allies between the “Dictator” team and the “Rebel” team. </w:t>
+        <w:t xml:space="preserve">ZPY is a multiplayer card game where users can play this strategic Chinese Trick Taking game. The card game is similar to Hearts, but with an emphasis on secrecy and creating allies between the “Dictator” team and the “Rebel” team. </w:t>
       </w:r>
     </w:p>
     <w:p>
@@ -1090,19 +1085,7 @@
         <w:rPr>
           <w:b/>
         </w:rPr>
-        <w:t>1 (</w:t>
-      </w:r>
-      <w:r>
-        <w:rPr>
-          <w:b/>
-        </w:rPr>
-        <w:t>By 11/2</w:t>
-      </w:r>
-      <w:r>
-        <w:rPr>
-          <w:b/>
-        </w:rPr>
-        <w:t>0)</w:t>
+        <w:t>1 (By 11/20)</w:t>
       </w:r>
     </w:p>
     <w:p>
@@ -1129,19 +1112,7 @@
         <w:rPr>
           <w:b/>
         </w:rPr>
-        <w:t>1 (</w:t>
-      </w:r>
-      <w:r>
-        <w:rPr>
-          <w:b/>
-        </w:rPr>
-        <w:t>By 11/2</w:t>
-      </w:r>
-      <w:r>
-        <w:rPr>
-          <w:b/>
-        </w:rPr>
-        <w:t>0)</w:t>
+        <w:t>1 (By 11/20)</w:t>
       </w:r>
     </w:p>
     <w:p>
@@ -1207,19 +1178,7 @@
         <w:rPr>
           <w:b/>
         </w:rPr>
-        <w:t>TP1 (</w:t>
-      </w:r>
-      <w:r>
-        <w:rPr>
-          <w:b/>
-        </w:rPr>
-        <w:t>By 11/2</w:t>
-      </w:r>
-      <w:r>
-        <w:rPr>
-          <w:b/>
-        </w:rPr>
-        <w:t>0)</w:t>
+        <w:t>TP1 (By 11/20)</w:t>
       </w:r>
     </w:p>
     <w:p>
@@ -1348,13 +1307,7 @@
         <w:rPr>
           <w:b/>
         </w:rPr>
-        <w:t>By 11/2</w:t>
-      </w:r>
-      <w:r>
-        <w:rPr>
-          <w:b/>
-        </w:rPr>
-        <w:t>5</w:t>
+        <w:t>By 11/25</w:t>
       </w:r>
     </w:p>
     <w:p>
@@ -1534,11 +1487,12 @@
           <w:b/>
           <w:noProof/>
         </w:rPr>
+        <w:lastRenderedPageBreak/>
         <w:drawing>
-          <wp:inline distT="0" distB="0" distL="0" distR="0">
-            <wp:extent cx="2793304" cy="1610925"/>
-            <wp:effectExtent l="0" t="0" r="1270" b="2540"/>
-            <wp:docPr id="1" name="Picture 1"/>
+          <wp:inline distT="0" distB="0" distL="0" distR="0" wp14:anchorId="0A095E3A" wp14:editId="50F23DE5">
+            <wp:extent cx="4327742" cy="2893946"/>
+            <wp:effectExtent l="0" t="0" r="3175" b="1905"/>
+            <wp:docPr id="2" name="Picture 2"/>
             <wp:cNvGraphicFramePr>
               <a:graphicFrameLocks xmlns:a="http://schemas.openxmlformats.org/drawingml/2006/main" noChangeAspect="1"/>
             </wp:cNvGraphicFramePr>
@@ -1546,7 +1500,7 @@
               <a:graphicData uri="http://schemas.openxmlformats.org/drawingml/2006/picture">
                 <pic:pic xmlns:pic="http://schemas.openxmlformats.org/drawingml/2006/picture">
                   <pic:nvPicPr>
-                    <pic:cNvPr id="1" name="Screen Shot 2018-11-12 at 4.20.57 PM.png"/>
+                    <pic:cNvPr id="2" name="Screen Shot 2018-11-17 at 1.45.34 PM.png"/>
                     <pic:cNvPicPr/>
                   </pic:nvPicPr>
                   <pic:blipFill>
@@ -1564,7 +1518,7 @@
                   <pic:spPr>
                     <a:xfrm>
                       <a:off x="0" y="0"/>
-                      <a:ext cx="2801814" cy="1615833"/>
+                      <a:ext cx="4335956" cy="2899438"/>
                     </a:xfrm>
                     <a:prstGeom prst="rect">
                       <a:avLst/>
@@ -1587,7 +1541,6 @@
         <w:rPr>
           <w:b/>
         </w:rPr>
-        <w:lastRenderedPageBreak/>
         <w:t>Module List</w:t>
       </w:r>
     </w:p>
@@ -1599,20 +1552,8 @@
           <w:numId w:val="2"/>
         </w:numPr>
       </w:pPr>
-      <w:proofErr w:type="spellStart"/>
-      <w:r>
-        <w:t>PyGame</w:t>
-      </w:r>
-      <w:proofErr w:type="spellEnd"/>
-    </w:p>
-    <w:p>
-      <w:pPr>
-        <w:pStyle w:val="ListParagraph"/>
-        <w:numPr>
-          <w:ilvl w:val="0"/>
-          <w:numId w:val="2"/>
-        </w:numPr>
-      </w:pPr>
+      <w:bookmarkStart w:id="0" w:name="_GoBack"/>
+      <w:bookmarkEnd w:id="0"/>
       <w:r>
         <w:t>Sockets/Servers</w:t>
       </w:r>

</xml_diff>